<commit_message>
realizat grid + banner
</commit_message>
<xml_diff>
--- a/etapa 0.docx
+++ b/etapa 0.docx
@@ -14,32 +14,159 @@
           <w:b/>
           <w:bCs/>
         </w:rPr>
-        <w:t>Pompini.ro – Campean Calin</w:t>
-      </w:r>
+        <w:t xml:space="preserve">Pompini.ro – </w:t>
+      </w:r>
+      <w:proofErr w:type="spellStart"/>
       <w:r>
         <w:rPr>
           <w:b/>
           <w:bCs/>
         </w:rPr>
-        <w:br/>
-      </w:r>
-    </w:p>
-    <w:p>
-      <w:r>
-        <w:br/>
-      </w:r>
+        <w:t>Campean</w:t>
+      </w:r>
+      <w:proofErr w:type="spellEnd"/>
       <w:r>
         <w:rPr>
           <w:b/>
           <w:bCs/>
         </w:rPr>
-        <w:t>Automatizări Pompe</w:t>
+        <w:t xml:space="preserve"> Calin</w:t>
+      </w:r>
+      <w:r>
+        <w:rPr>
+          <w:b/>
+          <w:bCs/>
+        </w:rPr>
+        <w:br/>
       </w:r>
     </w:p>
     <w:p>
       <w:r>
-        <w:t>Website-ul "pompini.ro" este o platformă dedicată automatizărilor pentru pompe, concepută pentru a oferi utilizatorilor</w:t>
-      </w:r>
+        <w:br/>
+      </w:r>
+      <w:proofErr w:type="spellStart"/>
+      <w:r>
+        <w:rPr>
+          <w:b/>
+          <w:bCs/>
+        </w:rPr>
+        <w:t>Automatizări</w:t>
+      </w:r>
+      <w:proofErr w:type="spellEnd"/>
+      <w:r>
+        <w:rPr>
+          <w:b/>
+          <w:bCs/>
+        </w:rPr>
+        <w:t xml:space="preserve"> </w:t>
+      </w:r>
+      <w:proofErr w:type="spellStart"/>
+      <w:r>
+        <w:rPr>
+          <w:b/>
+          <w:bCs/>
+        </w:rPr>
+        <w:t>Pompe</w:t>
+      </w:r>
+      <w:proofErr w:type="spellEnd"/>
+    </w:p>
+    <w:p>
+      <w:r>
+        <w:t>Website-</w:t>
+      </w:r>
+      <w:proofErr w:type="spellStart"/>
+      <w:r>
+        <w:t>ul</w:t>
+      </w:r>
+      <w:proofErr w:type="spellEnd"/>
+      <w:r>
+        <w:t xml:space="preserve"> "pompini.ro" </w:t>
+      </w:r>
+      <w:proofErr w:type="spellStart"/>
+      <w:r>
+        <w:t>este</w:t>
+      </w:r>
+      <w:proofErr w:type="spellEnd"/>
+      <w:r>
+        <w:t xml:space="preserve"> o </w:t>
+      </w:r>
+      <w:proofErr w:type="spellStart"/>
+      <w:r>
+        <w:t>platformă</w:t>
+      </w:r>
+      <w:proofErr w:type="spellEnd"/>
+      <w:r>
+        <w:t xml:space="preserve"> </w:t>
+      </w:r>
+      <w:proofErr w:type="spellStart"/>
+      <w:r>
+        <w:t>dedicată</w:t>
+      </w:r>
+      <w:proofErr w:type="spellEnd"/>
+      <w:r>
+        <w:t xml:space="preserve"> </w:t>
+      </w:r>
+      <w:proofErr w:type="spellStart"/>
+      <w:r>
+        <w:t>automatizărilor</w:t>
+      </w:r>
+      <w:proofErr w:type="spellEnd"/>
+      <w:r>
+        <w:t xml:space="preserve"> </w:t>
+      </w:r>
+      <w:proofErr w:type="spellStart"/>
+      <w:r>
+        <w:t>pentru</w:t>
+      </w:r>
+      <w:proofErr w:type="spellEnd"/>
+      <w:r>
+        <w:t xml:space="preserve"> </w:t>
+      </w:r>
+      <w:proofErr w:type="spellStart"/>
+      <w:r>
+        <w:t>pompe</w:t>
+      </w:r>
+      <w:proofErr w:type="spellEnd"/>
+      <w:r>
+        <w:t xml:space="preserve">, </w:t>
+      </w:r>
+      <w:proofErr w:type="spellStart"/>
+      <w:r>
+        <w:t>concepută</w:t>
+      </w:r>
+      <w:proofErr w:type="spellEnd"/>
+      <w:r>
+        <w:t xml:space="preserve"> </w:t>
+      </w:r>
+      <w:proofErr w:type="spellStart"/>
+      <w:r>
+        <w:t>pentru</w:t>
+      </w:r>
+      <w:proofErr w:type="spellEnd"/>
+      <w:r>
+        <w:t xml:space="preserve"> </w:t>
+      </w:r>
+      <w:proofErr w:type="gramStart"/>
+      <w:r>
+        <w:t>a</w:t>
+      </w:r>
+      <w:proofErr w:type="gramEnd"/>
+      <w:r>
+        <w:t xml:space="preserve"> </w:t>
+      </w:r>
+      <w:proofErr w:type="spellStart"/>
+      <w:r>
+        <w:t>oferi</w:t>
+      </w:r>
+      <w:proofErr w:type="spellEnd"/>
+      <w:r>
+        <w:t xml:space="preserve"> </w:t>
+      </w:r>
+      <w:proofErr w:type="spellStart"/>
+      <w:r>
+        <w:t>utilizatorilor</w:t>
+      </w:r>
+      <w:proofErr w:type="spellEnd"/>
       <w:r>
         <w:t>:</w:t>
       </w:r>
@@ -49,21 +176,89 @@
         <w:pStyle w:val="ListParagraph"/>
       </w:pPr>
       <w:r>
-        <w:t>- vanzare produse high-tech in domeniul automatizarii apei</w:t>
-      </w:r>
+        <w:t xml:space="preserve">- </w:t>
+      </w:r>
+      <w:proofErr w:type="spellStart"/>
+      <w:r>
+        <w:t>vanzare</w:t>
+      </w:r>
+      <w:proofErr w:type="spellEnd"/>
+      <w:r>
+        <w:t xml:space="preserve"> </w:t>
+      </w:r>
+      <w:proofErr w:type="spellStart"/>
+      <w:r>
+        <w:t>produse</w:t>
+      </w:r>
+      <w:proofErr w:type="spellEnd"/>
+      <w:r>
+        <w:t xml:space="preserve"> high-tech in </w:t>
+      </w:r>
+      <w:proofErr w:type="spellStart"/>
+      <w:r>
+        <w:t>domeniul</w:t>
+      </w:r>
+      <w:proofErr w:type="spellEnd"/>
+      <w:r>
+        <w:t xml:space="preserve"> </w:t>
+      </w:r>
+      <w:proofErr w:type="spellStart"/>
+      <w:r>
+        <w:t>automatizarii</w:t>
+      </w:r>
+      <w:proofErr w:type="spellEnd"/>
+      <w:r>
+        <w:t xml:space="preserve"> </w:t>
+      </w:r>
+      <w:proofErr w:type="spellStart"/>
+      <w:r>
+        <w:t>apei</w:t>
+      </w:r>
+      <w:proofErr w:type="spellEnd"/>
       <w:r>
         <w:br/>
         <w:t>-</w:t>
       </w:r>
       <w:r>
-        <w:t xml:space="preserve"> servicii </w:t>
-      </w:r>
+        <w:t xml:space="preserve"> </w:t>
+      </w:r>
+      <w:proofErr w:type="spellStart"/>
+      <w:r>
+        <w:t>servicii</w:t>
+      </w:r>
+      <w:proofErr w:type="spellEnd"/>
+      <w:r>
+        <w:t xml:space="preserve"> </w:t>
+      </w:r>
+      <w:proofErr w:type="spellStart"/>
       <w:r>
         <w:t>montaj</w:t>
       </w:r>
-      <w:r>
-        <w:t xml:space="preserve"> în domeniul automatizărilor</w:t>
-      </w:r>
+      <w:proofErr w:type="spellEnd"/>
+      <w:r>
+        <w:t xml:space="preserve"> </w:t>
+      </w:r>
+      <w:proofErr w:type="spellStart"/>
+      <w:r>
+        <w:t>în</w:t>
+      </w:r>
+      <w:proofErr w:type="spellEnd"/>
+      <w:r>
+        <w:t xml:space="preserve"> </w:t>
+      </w:r>
+      <w:proofErr w:type="spellStart"/>
+      <w:r>
+        <w:t>domeniul</w:t>
+      </w:r>
+      <w:proofErr w:type="spellEnd"/>
+      <w:r>
+        <w:t xml:space="preserve"> </w:t>
+      </w:r>
+      <w:proofErr w:type="spellStart"/>
+      <w:r>
+        <w:t>automatizărilor</w:t>
+      </w:r>
+      <w:proofErr w:type="spellEnd"/>
     </w:p>
     <w:p>
       <w:pPr>
@@ -73,8 +268,21 @@
         <w:t>-</w:t>
       </w:r>
       <w:r>
-        <w:t xml:space="preserve"> informații valoroase</w:t>
-      </w:r>
+        <w:t xml:space="preserve"> </w:t>
+      </w:r>
+      <w:proofErr w:type="spellStart"/>
+      <w:r>
+        <w:t>informații</w:t>
+      </w:r>
+      <w:proofErr w:type="spellEnd"/>
+      <w:r>
+        <w:t xml:space="preserve"> </w:t>
+      </w:r>
+      <w:proofErr w:type="spellStart"/>
+      <w:r>
+        <w:t>valoroase</w:t>
+      </w:r>
+      <w:proofErr w:type="spellEnd"/>
       <w:r>
         <w:br/>
       </w:r>
@@ -95,6 +303,7 @@
         <w:tab/>
         <w:t xml:space="preserve">1. </w:t>
       </w:r>
+      <w:proofErr w:type="spellStart"/>
       <w:r>
         <w:rPr>
           <w:b/>
@@ -102,18 +311,135 @@
         </w:rPr>
         <w:t>Produse</w:t>
       </w:r>
+      <w:proofErr w:type="spellEnd"/>
       <w:r>
         <w:t xml:space="preserve"> - </w:t>
       </w:r>
-      <w:r>
-        <w:t>Echipamente și componente pentru automatizări</w:t>
-      </w:r>
-      <w:r>
-        <w:t xml:space="preserve"> (variatoare, presostate electronice, pompe)</w:t>
-      </w:r>
-      <w:r>
-        <w:t xml:space="preserve"> (keywords: variatoare turatie, pompe automatizate, automatizari apa )</w:t>
-      </w:r>
+      <w:proofErr w:type="spellStart"/>
+      <w:r>
+        <w:t>Echipamente</w:t>
+      </w:r>
+      <w:proofErr w:type="spellEnd"/>
+      <w:r>
+        <w:t xml:space="preserve"> </w:t>
+      </w:r>
+      <w:proofErr w:type="spellStart"/>
+      <w:r>
+        <w:t>și</w:t>
+      </w:r>
+      <w:proofErr w:type="spellEnd"/>
+      <w:r>
+        <w:t xml:space="preserve"> </w:t>
+      </w:r>
+      <w:proofErr w:type="spellStart"/>
+      <w:r>
+        <w:t>componente</w:t>
+      </w:r>
+      <w:proofErr w:type="spellEnd"/>
+      <w:r>
+        <w:t xml:space="preserve"> </w:t>
+      </w:r>
+      <w:proofErr w:type="spellStart"/>
+      <w:r>
+        <w:t>pentru</w:t>
+      </w:r>
+      <w:proofErr w:type="spellEnd"/>
+      <w:r>
+        <w:t xml:space="preserve"> </w:t>
+      </w:r>
+      <w:proofErr w:type="spellStart"/>
+      <w:r>
+        <w:t>automatizări</w:t>
+      </w:r>
+      <w:proofErr w:type="spellEnd"/>
+      <w:r>
+        <w:t xml:space="preserve"> (</w:t>
+      </w:r>
+      <w:proofErr w:type="spellStart"/>
+      <w:r>
+        <w:t>variatoare</w:t>
+      </w:r>
+      <w:proofErr w:type="spellEnd"/>
+      <w:r>
+        <w:t xml:space="preserve">, </w:t>
+      </w:r>
+      <w:proofErr w:type="spellStart"/>
+      <w:r>
+        <w:t>presostate</w:t>
+      </w:r>
+      <w:proofErr w:type="spellEnd"/>
+      <w:r>
+        <w:t xml:space="preserve"> </w:t>
+      </w:r>
+      <w:proofErr w:type="spellStart"/>
+      <w:r>
+        <w:t>electronice</w:t>
+      </w:r>
+      <w:proofErr w:type="spellEnd"/>
+      <w:r>
+        <w:t xml:space="preserve">, </w:t>
+      </w:r>
+      <w:proofErr w:type="spellStart"/>
+      <w:r>
+        <w:t>pompe</w:t>
+      </w:r>
+      <w:proofErr w:type="spellEnd"/>
+      <w:r>
+        <w:t>)</w:t>
+      </w:r>
+      <w:r>
+        <w:t xml:space="preserve"> (keywords: </w:t>
+      </w:r>
+      <w:proofErr w:type="spellStart"/>
+      <w:r>
+        <w:t>variatoare</w:t>
+      </w:r>
+      <w:proofErr w:type="spellEnd"/>
+      <w:r>
+        <w:t xml:space="preserve"> </w:t>
+      </w:r>
+      <w:proofErr w:type="spellStart"/>
+      <w:r>
+        <w:t>turatie</w:t>
+      </w:r>
+      <w:proofErr w:type="spellEnd"/>
+      <w:r>
+        <w:t xml:space="preserve">, </w:t>
+      </w:r>
+      <w:proofErr w:type="spellStart"/>
+      <w:r>
+        <w:t>pompe</w:t>
+      </w:r>
+      <w:proofErr w:type="spellEnd"/>
+      <w:r>
+        <w:t xml:space="preserve"> </w:t>
+      </w:r>
+      <w:proofErr w:type="spellStart"/>
+      <w:r>
+        <w:t>automatizate</w:t>
+      </w:r>
+      <w:proofErr w:type="spellEnd"/>
+      <w:r>
+        <w:t xml:space="preserve">, </w:t>
+      </w:r>
+      <w:proofErr w:type="spellStart"/>
+      <w:r>
+        <w:t>automatizari</w:t>
+      </w:r>
+      <w:proofErr w:type="spellEnd"/>
+      <w:r>
+        <w:t xml:space="preserve"> </w:t>
+      </w:r>
+      <w:proofErr w:type="spellStart"/>
+      <w:proofErr w:type="gramStart"/>
+      <w:r>
+        <w:t>apa</w:t>
+      </w:r>
+      <w:proofErr w:type="spellEnd"/>
+      <w:r>
+        <w:t xml:space="preserve"> )</w:t>
+      </w:r>
+      <w:proofErr w:type="gramEnd"/>
     </w:p>
     <w:p>
       <w:r>
@@ -123,6 +449,7 @@
         <w:tab/>
         <w:t xml:space="preserve">2. </w:t>
       </w:r>
+      <w:proofErr w:type="spellStart"/>
       <w:r>
         <w:rPr>
           <w:b/>
@@ -130,11 +457,65 @@
         </w:rPr>
         <w:t>Servicii</w:t>
       </w:r>
-      <w:r>
-        <w:t xml:space="preserve"> – montaj, consultanta</w:t>
-      </w:r>
-      <w:r>
-        <w:t xml:space="preserve"> (keywords: montaj pompe, montaj automatizari apa)</w:t>
+      <w:proofErr w:type="spellEnd"/>
+      <w:r>
+        <w:t xml:space="preserve"> – </w:t>
+      </w:r>
+      <w:proofErr w:type="spellStart"/>
+      <w:r>
+        <w:t>montaj</w:t>
+      </w:r>
+      <w:proofErr w:type="spellEnd"/>
+      <w:r>
+        <w:t xml:space="preserve">, </w:t>
+      </w:r>
+      <w:proofErr w:type="spellStart"/>
+      <w:r>
+        <w:t>consultanta</w:t>
+      </w:r>
+      <w:proofErr w:type="spellEnd"/>
+      <w:r>
+        <w:t xml:space="preserve"> (keywords: </w:t>
+      </w:r>
+      <w:proofErr w:type="spellStart"/>
+      <w:r>
+        <w:t>montaj</w:t>
+      </w:r>
+      <w:proofErr w:type="spellEnd"/>
+      <w:r>
+        <w:t xml:space="preserve"> </w:t>
+      </w:r>
+      <w:proofErr w:type="spellStart"/>
+      <w:r>
+        <w:t>pompe</w:t>
+      </w:r>
+      <w:proofErr w:type="spellEnd"/>
+      <w:r>
+        <w:t xml:space="preserve">, </w:t>
+      </w:r>
+      <w:proofErr w:type="spellStart"/>
+      <w:r>
+        <w:t>montaj</w:t>
+      </w:r>
+      <w:proofErr w:type="spellEnd"/>
+      <w:r>
+        <w:t xml:space="preserve"> </w:t>
+      </w:r>
+      <w:proofErr w:type="spellStart"/>
+      <w:r>
+        <w:t>automatizari</w:t>
+      </w:r>
+      <w:proofErr w:type="spellEnd"/>
+      <w:r>
+        <w:t xml:space="preserve"> </w:t>
+      </w:r>
+      <w:proofErr w:type="spellStart"/>
+      <w:r>
+        <w:t>apa</w:t>
+      </w:r>
+      <w:proofErr w:type="spellEnd"/>
+      <w:r>
+        <w:t>)</w:t>
       </w:r>
     </w:p>
     <w:p>
@@ -145,6 +526,7 @@
         <w:tab/>
         <w:t xml:space="preserve">3. </w:t>
       </w:r>
+      <w:proofErr w:type="spellStart"/>
       <w:r>
         <w:rPr>
           <w:b/>
@@ -152,18 +534,74 @@
         </w:rPr>
         <w:t>Informatii</w:t>
       </w:r>
-      <w:r>
-        <w:t xml:space="preserve"> – sfaturi, </w:t>
-      </w:r>
-      <w:r>
-        <w:t>tutorial (keywords: tutorial montaj, tutorial electrica pompe, tutorial instalare variator)</w:t>
-      </w:r>
-      <w:r>
-        <w:br/>
-      </w:r>
-      <w:r>
-        <w:br/>
-        <w:t>Concurenta:</w:t>
+      <w:proofErr w:type="spellEnd"/>
+      <w:r>
+        <w:t xml:space="preserve"> – </w:t>
+      </w:r>
+      <w:proofErr w:type="spellStart"/>
+      <w:r>
+        <w:t>sfaturi</w:t>
+      </w:r>
+      <w:proofErr w:type="spellEnd"/>
+      <w:r>
+        <w:t xml:space="preserve">, </w:t>
+      </w:r>
+      <w:r>
+        <w:t xml:space="preserve">tutorial (keywords: tutorial </w:t>
+      </w:r>
+      <w:proofErr w:type="spellStart"/>
+      <w:r>
+        <w:t>montaj</w:t>
+      </w:r>
+      <w:proofErr w:type="spellEnd"/>
+      <w:r>
+        <w:t xml:space="preserve">, tutorial </w:t>
+      </w:r>
+      <w:proofErr w:type="spellStart"/>
+      <w:r>
+        <w:t>electrica</w:t>
+      </w:r>
+      <w:proofErr w:type="spellEnd"/>
+      <w:r>
+        <w:t xml:space="preserve"> </w:t>
+      </w:r>
+      <w:proofErr w:type="spellStart"/>
+      <w:r>
+        <w:t>pompe</w:t>
+      </w:r>
+      <w:proofErr w:type="spellEnd"/>
+      <w:r>
+        <w:t xml:space="preserve">, tutorial </w:t>
+      </w:r>
+      <w:proofErr w:type="spellStart"/>
+      <w:r>
+        <w:t>instalare</w:t>
+      </w:r>
+      <w:proofErr w:type="spellEnd"/>
+      <w:r>
+        <w:t xml:space="preserve"> variator)</w:t>
+      </w:r>
+      <w:r>
+        <w:br/>
+      </w:r>
+      <w:r>
+        <w:br/>
+      </w:r>
+      <w:proofErr w:type="spellStart"/>
+      <w:r>
+        <w:rPr>
+          <w:b/>
+          <w:bCs/>
+        </w:rPr>
+        <w:t>Concurenta</w:t>
+      </w:r>
+      <w:proofErr w:type="spellEnd"/>
+      <w:r>
+        <w:rPr>
+          <w:b/>
+          <w:bCs/>
+        </w:rPr>
+        <w:t>:</w:t>
       </w:r>
       <w:r>
         <w:br/>
@@ -189,8 +627,21 @@
       </w:r>
       <w:r>
         <w:tab/>
-        <w:t>sigla oribila - search defectuos</w:t>
-      </w:r>
+        <w:t xml:space="preserve">sigla </w:t>
+      </w:r>
+      <w:proofErr w:type="spellStart"/>
+      <w:r>
+        <w:t>oribila</w:t>
+      </w:r>
+      <w:proofErr w:type="spellEnd"/>
+      <w:r>
+        <w:t xml:space="preserve"> - search </w:t>
+      </w:r>
+      <w:proofErr w:type="spellStart"/>
+      <w:r>
+        <w:t>defectuos</w:t>
+      </w:r>
+      <w:proofErr w:type="spellEnd"/>
       <w:r>
         <w:rPr>
           <w:b/>
@@ -206,8 +657,13 @@
         <w:t xml:space="preserve">, </w:t>
       </w:r>
       <w:r>
-        <w:t>footer sarac</w:t>
-      </w:r>
+        <w:t xml:space="preserve">footer </w:t>
+      </w:r>
+      <w:proofErr w:type="spellStart"/>
+      <w:r>
+        <w:t>sarac</w:t>
+      </w:r>
+      <w:proofErr w:type="spellEnd"/>
       <w:r>
         <w:br/>
       </w:r>
@@ -229,8 +685,37 @@
       </w:r>
       <w:r>
         <w:tab/>
-        <w:t>bine structurat, foarte multe produse</w:t>
-      </w:r>
+        <w:t xml:space="preserve">bine </w:t>
+      </w:r>
+      <w:proofErr w:type="spellStart"/>
+      <w:r>
+        <w:t>structurat</w:t>
+      </w:r>
+      <w:proofErr w:type="spellEnd"/>
+      <w:r>
+        <w:t xml:space="preserve">, </w:t>
+      </w:r>
+      <w:proofErr w:type="spellStart"/>
+      <w:r>
+        <w:t>foarte</w:t>
+      </w:r>
+      <w:proofErr w:type="spellEnd"/>
+      <w:r>
+        <w:t xml:space="preserve"> </w:t>
+      </w:r>
+      <w:proofErr w:type="spellStart"/>
+      <w:r>
+        <w:t>multe</w:t>
+      </w:r>
+      <w:proofErr w:type="spellEnd"/>
+      <w:r>
+        <w:t xml:space="preserve"> </w:t>
+      </w:r>
+      <w:proofErr w:type="spellStart"/>
+      <w:r>
+        <w:t>produse</w:t>
+      </w:r>
+      <w:proofErr w:type="spellEnd"/>
       <w:r>
         <w:br/>
       </w:r>
@@ -255,8 +740,52 @@
       </w:r>
       <w:r>
         <w:tab/>
-        <w:t>lipseste partea de consultanta, unele fotografii f. urate, cu    fond, neprofesioniste</w:t>
-      </w:r>
+      </w:r>
+      <w:proofErr w:type="spellStart"/>
+      <w:r>
+        <w:t>lipseste</w:t>
+      </w:r>
+      <w:proofErr w:type="spellEnd"/>
+      <w:r>
+        <w:t xml:space="preserve"> </w:t>
+      </w:r>
+      <w:proofErr w:type="spellStart"/>
+      <w:r>
+        <w:t>partea</w:t>
+      </w:r>
+      <w:proofErr w:type="spellEnd"/>
+      <w:r>
+        <w:t xml:space="preserve"> de </w:t>
+      </w:r>
+      <w:proofErr w:type="spellStart"/>
+      <w:r>
+        <w:t>consultanta</w:t>
+      </w:r>
+      <w:proofErr w:type="spellEnd"/>
+      <w:r>
+        <w:t xml:space="preserve">, </w:t>
+      </w:r>
+      <w:proofErr w:type="spellStart"/>
+      <w:r>
+        <w:t>unele</w:t>
+      </w:r>
+      <w:proofErr w:type="spellEnd"/>
+      <w:r>
+        <w:t xml:space="preserve"> </w:t>
+      </w:r>
+      <w:proofErr w:type="spellStart"/>
+      <w:r>
+        <w:t>fotografii</w:t>
+      </w:r>
+      <w:proofErr w:type="spellEnd"/>
+      <w:r>
+        <w:t xml:space="preserve"> f. urate, cu    fond, </w:t>
+      </w:r>
+      <w:proofErr w:type="spellStart"/>
+      <w:r>
+        <w:t>neprofesioniste</w:t>
+      </w:r>
+      <w:proofErr w:type="spellEnd"/>
       <w:r>
         <w:br/>
       </w:r>
@@ -278,8 +807,36 @@
       </w:r>
       <w:r>
         <w:tab/>
-        <w:t>foarte bine structurat, grafica potrivita</w:t>
-      </w:r>
+      </w:r>
+      <w:proofErr w:type="spellStart"/>
+      <w:r>
+        <w:t>foarte</w:t>
+      </w:r>
+      <w:proofErr w:type="spellEnd"/>
+      <w:r>
+        <w:t xml:space="preserve"> bine </w:t>
+      </w:r>
+      <w:proofErr w:type="spellStart"/>
+      <w:r>
+        <w:t>structurat</w:t>
+      </w:r>
+      <w:proofErr w:type="spellEnd"/>
+      <w:r>
+        <w:t xml:space="preserve">, </w:t>
+      </w:r>
+      <w:proofErr w:type="spellStart"/>
+      <w:r>
+        <w:t>grafica</w:t>
+      </w:r>
+      <w:proofErr w:type="spellEnd"/>
+      <w:r>
+        <w:t xml:space="preserve"> </w:t>
+      </w:r>
+      <w:proofErr w:type="spellStart"/>
+      <w:r>
+        <w:t>potrivita</w:t>
+      </w:r>
+      <w:proofErr w:type="spellEnd"/>
       <w:r>
         <w:br/>
       </w:r>
@@ -305,34 +862,118 @@
         <w:tab/>
         <w:t xml:space="preserve">Contra: </w:t>
       </w:r>
-      <w:r>
-        <w:t xml:space="preserve">elemente lipsa, </w:t>
-      </w:r>
+      <w:proofErr w:type="spellStart"/>
+      <w:r>
+        <w:t>elemente</w:t>
+      </w:r>
+      <w:proofErr w:type="spellEnd"/>
+      <w:r>
+        <w:t xml:space="preserve"> </w:t>
+      </w:r>
+      <w:proofErr w:type="spellStart"/>
+      <w:r>
+        <w:t>lipsa</w:t>
+      </w:r>
+      <w:proofErr w:type="spellEnd"/>
+      <w:r>
+        <w:t xml:space="preserve">, </w:t>
+      </w:r>
+      <w:proofErr w:type="spellStart"/>
       <w:r>
         <w:t>saracacios</w:t>
       </w:r>
-      <w:r>
-        <w:t xml:space="preserve"> ca gama de produse, elemente in romgleza</w:t>
-      </w:r>
-      <w:r>
-        <w:br/>
-        <w:t xml:space="preserve"> </w:t>
-      </w:r>
-      <w:r>
-        <w:tab/>
-      </w:r>
-      <w:r>
-        <w:tab/>
-      </w:r>
-      <w:r>
-        <w:tab/>
-      </w:r>
-      <w:r>
-        <w:tab/>
-      </w:r>
-      <w:r>
-        <w:tab/>
-        <w:t>Pro: poze de producator, categorie de servicii desi cam succinta.</w:t>
+      <w:proofErr w:type="spellEnd"/>
+      <w:r>
+        <w:t xml:space="preserve"> ca </w:t>
+      </w:r>
+      <w:proofErr w:type="spellStart"/>
+      <w:r>
+        <w:t>gama</w:t>
+      </w:r>
+      <w:proofErr w:type="spellEnd"/>
+      <w:r>
+        <w:t xml:space="preserve"> de </w:t>
+      </w:r>
+      <w:proofErr w:type="spellStart"/>
+      <w:r>
+        <w:t>produse</w:t>
+      </w:r>
+      <w:proofErr w:type="spellEnd"/>
+      <w:r>
+        <w:t xml:space="preserve">, </w:t>
+      </w:r>
+      <w:proofErr w:type="spellStart"/>
+      <w:r>
+        <w:t>elemente</w:t>
+      </w:r>
+      <w:proofErr w:type="spellEnd"/>
+      <w:r>
+        <w:t xml:space="preserve"> in </w:t>
+      </w:r>
+      <w:proofErr w:type="spellStart"/>
+      <w:r>
+        <w:t>romgleza</w:t>
+      </w:r>
+      <w:proofErr w:type="spellEnd"/>
+      <w:r>
+        <w:br/>
+        <w:t xml:space="preserve"> </w:t>
+      </w:r>
+      <w:r>
+        <w:tab/>
+      </w:r>
+      <w:r>
+        <w:tab/>
+      </w:r>
+      <w:r>
+        <w:tab/>
+      </w:r>
+      <w:r>
+        <w:tab/>
+      </w:r>
+      <w:r>
+        <w:tab/>
+        <w:t xml:space="preserve">Pro: </w:t>
+      </w:r>
+      <w:proofErr w:type="spellStart"/>
+      <w:r>
+        <w:t>poze</w:t>
+      </w:r>
+      <w:proofErr w:type="spellEnd"/>
+      <w:r>
+        <w:t xml:space="preserve"> de </w:t>
+      </w:r>
+      <w:proofErr w:type="spellStart"/>
+      <w:r>
+        <w:t>producator</w:t>
+      </w:r>
+      <w:proofErr w:type="spellEnd"/>
+      <w:r>
+        <w:t xml:space="preserve">, </w:t>
+      </w:r>
+      <w:proofErr w:type="spellStart"/>
+      <w:r>
+        <w:t>categorie</w:t>
+      </w:r>
+      <w:proofErr w:type="spellEnd"/>
+      <w:r>
+        <w:t xml:space="preserve"> de </w:t>
+      </w:r>
+      <w:proofErr w:type="spellStart"/>
+      <w:r>
+        <w:t>servicii</w:t>
+      </w:r>
+      <w:proofErr w:type="spellEnd"/>
+      <w:r>
+        <w:t xml:space="preserve"> desi cam </w:t>
+      </w:r>
+      <w:proofErr w:type="spellStart"/>
+      <w:r>
+        <w:t>succinta</w:t>
+      </w:r>
+      <w:proofErr w:type="spellEnd"/>
+      <w:r>
+        <w:t>.</w:t>
       </w:r>
       <w:r>
         <w:br/>
@@ -349,45 +990,220 @@
       </w:r>
       <w:r>
         <w:tab/>
-        <w:t xml:space="preserve">Contra: homepage imi displace, prea putine produse prea mare </w:t>
+        <w:t xml:space="preserve">Contra: homepage </w:t>
+      </w:r>
+      <w:proofErr w:type="spellStart"/>
+      <w:r>
+        <w:t>imi</w:t>
+      </w:r>
+      <w:proofErr w:type="spellEnd"/>
+      <w:r>
+        <w:t xml:space="preserve"> displace, </w:t>
+      </w:r>
+      <w:proofErr w:type="spellStart"/>
+      <w:r>
+        <w:t>prea</w:t>
+      </w:r>
+      <w:proofErr w:type="spellEnd"/>
+      <w:r>
+        <w:t xml:space="preserve"> </w:t>
+      </w:r>
+      <w:proofErr w:type="spellStart"/>
+      <w:r>
+        <w:t>putine</w:t>
+      </w:r>
+      <w:proofErr w:type="spellEnd"/>
+      <w:r>
+        <w:t xml:space="preserve"> </w:t>
+      </w:r>
+      <w:proofErr w:type="spellStart"/>
+      <w:r>
+        <w:t>produse</w:t>
+      </w:r>
+      <w:proofErr w:type="spellEnd"/>
+      <w:r>
+        <w:t xml:space="preserve"> </w:t>
+      </w:r>
+      <w:proofErr w:type="spellStart"/>
+      <w:r>
+        <w:t>prea</w:t>
+      </w:r>
+      <w:proofErr w:type="spellEnd"/>
+      <w:r>
+        <w:t xml:space="preserve"> mare </w:t>
       </w:r>
       <w:r>
         <w:t xml:space="preserve">  </w:t>
       </w:r>
-      <w:r>
-        <w:t>caruselul de imagini</w:t>
-      </w:r>
-      <w:r>
-        <w:br/>
-        <w:t xml:space="preserve"> </w:t>
-      </w:r>
-      <w:r>
-        <w:tab/>
-      </w:r>
-      <w:r>
-        <w:tab/>
-      </w:r>
-      <w:r>
-        <w:tab/>
-      </w:r>
-      <w:r>
-        <w:tab/>
-      </w:r>
-      <w:r>
-        <w:tab/>
-        <w:t xml:space="preserve">Pro – meniu bine structurat, filtre </w:t>
-      </w:r>
-      <w:r>
-        <w:br/>
-      </w:r>
-      <w:r>
-        <w:br/>
-      </w:r>
-      <w:r>
-        <w:tab/>
-      </w:r>
-      <w:r>
-        <w:tab/>
+      <w:proofErr w:type="spellStart"/>
+      <w:r>
+        <w:t>caruselul</w:t>
+      </w:r>
+      <w:proofErr w:type="spellEnd"/>
+      <w:r>
+        <w:t xml:space="preserve"> de </w:t>
+      </w:r>
+      <w:proofErr w:type="spellStart"/>
+      <w:r>
+        <w:t>imagini</w:t>
+      </w:r>
+      <w:proofErr w:type="spellEnd"/>
+      <w:r>
+        <w:br/>
+        <w:t xml:space="preserve"> </w:t>
+      </w:r>
+      <w:r>
+        <w:tab/>
+      </w:r>
+      <w:r>
+        <w:tab/>
+      </w:r>
+      <w:r>
+        <w:tab/>
+      </w:r>
+      <w:r>
+        <w:tab/>
+      </w:r>
+      <w:r>
+        <w:tab/>
+        <w:t xml:space="preserve">Pro – </w:t>
+      </w:r>
+      <w:proofErr w:type="spellStart"/>
+      <w:r>
+        <w:t>meniu</w:t>
+      </w:r>
+      <w:proofErr w:type="spellEnd"/>
+      <w:r>
+        <w:t xml:space="preserve"> bine </w:t>
+      </w:r>
+      <w:proofErr w:type="spellStart"/>
+      <w:r>
+        <w:t>structurat</w:t>
+      </w:r>
+      <w:proofErr w:type="spellEnd"/>
+      <w:r>
+        <w:t xml:space="preserve">, </w:t>
+      </w:r>
+      <w:proofErr w:type="spellStart"/>
+      <w:r>
+        <w:t>filtre</w:t>
+      </w:r>
+      <w:proofErr w:type="spellEnd"/>
+      <w:r>
+        <w:t xml:space="preserve"> </w:t>
+      </w:r>
+      <w:r>
+        <w:br/>
+      </w:r>
+      <w:r>
+        <w:br/>
+      </w:r>
+      <w:r>
+        <w:br/>
+      </w:r>
+      <w:r>
+        <w:br/>
+      </w:r>
+      <w:proofErr w:type="spellStart"/>
+      <w:r>
+        <w:lastRenderedPageBreak/>
+        <w:t>Culori</w:t>
+      </w:r>
+      <w:proofErr w:type="spellEnd"/>
+      <w:r>
+        <w:t xml:space="preserve"> </w:t>
+      </w:r>
+      <w:proofErr w:type="spellStart"/>
+      <w:r>
+        <w:t>alese</w:t>
+      </w:r>
+      <w:proofErr w:type="spellEnd"/>
+      <w:r>
+        <w:t xml:space="preserve"> </w:t>
+      </w:r>
+      <w:proofErr w:type="spellStart"/>
+      <w:r>
+        <w:t>pentru</w:t>
+      </w:r>
+      <w:proofErr w:type="spellEnd"/>
+      <w:r>
+        <w:t xml:space="preserve"> website – in </w:t>
+      </w:r>
+      <w:proofErr w:type="gramStart"/>
+      <w:r>
+        <w:t>principal</w:t>
+      </w:r>
+      <w:proofErr w:type="gramEnd"/>
+      <w:r>
+        <w:t xml:space="preserve"> </w:t>
+      </w:r>
+      <w:proofErr w:type="spellStart"/>
+      <w:r>
+        <w:t>nuante</w:t>
+      </w:r>
+      <w:proofErr w:type="spellEnd"/>
+      <w:r>
+        <w:t xml:space="preserve"> de </w:t>
+      </w:r>
+      <w:proofErr w:type="spellStart"/>
+      <w:r>
+        <w:t>albastru</w:t>
+      </w:r>
+      <w:proofErr w:type="spellEnd"/>
+      <w:r>
+        <w:t>, aqua, ocean</w:t>
+      </w:r>
+      <w:r>
+        <w:br/>
+      </w:r>
+      <w:r>
+        <w:rPr>
+          <w:noProof/>
+        </w:rPr>
+        <w:drawing>
+          <wp:inline distT="0" distB="0" distL="0" distR="0" wp14:anchorId="4E1DFF6A" wp14:editId="6CB6F8E7">
+            <wp:extent cx="4374490" cy="6561735"/>
+            <wp:effectExtent l="0" t="0" r="7620" b="0"/>
+            <wp:docPr id="364401108" name="Picture 1"/>
+            <wp:cNvGraphicFramePr>
+              <a:graphicFrameLocks xmlns:a="http://schemas.openxmlformats.org/drawingml/2006/main" noChangeAspect="1"/>
+            </wp:cNvGraphicFramePr>
+            <a:graphic xmlns:a="http://schemas.openxmlformats.org/drawingml/2006/main">
+              <a:graphicData uri="http://schemas.openxmlformats.org/drawingml/2006/picture">
+                <pic:pic xmlns:pic="http://schemas.openxmlformats.org/drawingml/2006/picture">
+                  <pic:nvPicPr>
+                    <pic:cNvPr id="364401108" name="Picture 364401108"/>
+                    <pic:cNvPicPr/>
+                  </pic:nvPicPr>
+                  <pic:blipFill>
+                    <a:blip r:embed="rId8" cstate="print">
+                      <a:extLst>
+                        <a:ext uri="{28A0092B-C50C-407E-A947-70E740481C1C}">
+                          <a14:useLocalDpi xmlns:a14="http://schemas.microsoft.com/office/drawing/2010/main" val="0"/>
+                        </a:ext>
+                      </a:extLst>
+                    </a:blip>
+                    <a:stretch>
+                      <a:fillRect/>
+                    </a:stretch>
+                  </pic:blipFill>
+                  <pic:spPr>
+                    <a:xfrm>
+                      <a:off x="0" y="0"/>
+                      <a:ext cx="4392047" cy="6588071"/>
+                    </a:xfrm>
+                    <a:prstGeom prst="rect">
+                      <a:avLst/>
+                    </a:prstGeom>
+                  </pic:spPr>
+                </pic:pic>
+              </a:graphicData>
+            </a:graphic>
+          </wp:inline>
+        </w:drawing>
+      </w:r>
+      <w:r>
+        <w:t xml:space="preserve"> </w:t>
       </w:r>
       <w:r>
         <w:tab/>

</xml_diff>